<commit_message>
The final deliverable 4
</commit_message>
<xml_diff>
--- a/Deliverable4.docx
+++ b/Deliverable4.docx
@@ -4,65 +4,22 @@
   <w:body>
     <w:p>
       <w:pPr>
-        <w:pStyle w:val="ListParagraph"/>
-        <w:numPr>
-          <w:ilvl w:val="0"/>
-          <w:numId w:val="2"/>
-        </w:numPr>
-        <w:rPr>
-          <w:b/>
-        </w:rPr>
-      </w:pPr>
-      <w:r>
-        <w:rPr>
-          <w:b/>
-        </w:rPr>
-        <w:t>Select at least three classes and prepare a detailed state diagram for each class.</w:t>
-      </w:r>
-    </w:p>
-    <w:p>
-      <w:pPr>
-        <w:rPr>
-          <w:b/>
-        </w:rPr>
-      </w:pPr>
-    </w:p>
-    <w:p>
-      <w:pPr>
-        <w:pStyle w:val="ListParagraph"/>
-        <w:numPr>
-          <w:ilvl w:val="0"/>
-          <w:numId w:val="1"/>
-        </w:numPr>
-      </w:pPr>
-      <w:r>
-        <w:t>State diagram for class Order</w:t>
-      </w:r>
-    </w:p>
-    <w:p>
-      <w:pPr>
-        <w:rPr>
-          <w:b/>
-        </w:rPr>
-      </w:pPr>
-    </w:p>
-    <w:p>
-      <w:pPr>
-        <w:rPr>
-          <w:b/>
-        </w:rPr>
-      </w:pPr>
-      <w:r>
-        <w:rPr>
-          <w:b/>
+        <w:jc w:val="center"/>
+        <w:rPr>
+          <w:rFonts w:ascii="Times" w:hAnsi="Times"/>
+        </w:rPr>
+      </w:pPr>
+      <w:r>
+        <w:rPr>
+          <w:rFonts w:ascii="Times" w:hAnsi="Times"/>
           <w:noProof/>
-          <w:lang w:val="en-US"/>
+          <w:lang w:eastAsia="en-IN"/>
         </w:rPr>
         <w:drawing>
           <wp:inline distT="0" distB="0" distL="0" distR="0">
-            <wp:extent cx="5731510" cy="3855047"/>
-            <wp:effectExtent l="0" t="0" r="2540" b="0"/>
-            <wp:docPr id="2" name="Picture 2" descr="C:\Users\san_kuma\Downloads\order (1).png"/>
+            <wp:extent cx="5734050" cy="1971675"/>
+            <wp:effectExtent l="0" t="0" r="0" b="9525"/>
+            <wp:docPr id="4" name="Picture 4"/>
             <wp:cNvGraphicFramePr>
               <a:graphicFrameLocks xmlns:a="http://schemas.openxmlformats.org/drawingml/2006/main" noChangeAspect="1"/>
             </wp:cNvGraphicFramePr>
@@ -70,13 +27,496 @@
               <a:graphicData uri="http://schemas.openxmlformats.org/drawingml/2006/picture">
                 <pic:pic xmlns:pic="http://schemas.openxmlformats.org/drawingml/2006/picture">
                   <pic:nvPicPr>
-                    <pic:cNvPr id="0" name="Picture 2" descr="C:\Users\san_kuma\Downloads\order (1).png"/>
+                    <pic:cNvPr id="0" name="Picture 4"/>
                     <pic:cNvPicPr>
                       <a:picLocks noChangeAspect="1" noChangeArrowheads="1"/>
                     </pic:cNvPicPr>
                   </pic:nvPicPr>
                   <pic:blipFill>
                     <a:blip r:embed="rId6">
+                      <a:extLst>
+                        <a:ext uri="{28A0092B-C50C-407E-A947-70E740481C1C}">
+                          <a14:useLocalDpi xmlns:a14="http://schemas.microsoft.com/office/drawing/2010/main" val="0"/>
+                        </a:ext>
+                      </a:extLst>
+                    </a:blip>
+                    <a:srcRect/>
+                    <a:stretch>
+                      <a:fillRect/>
+                    </a:stretch>
+                  </pic:blipFill>
+                  <pic:spPr bwMode="auto">
+                    <a:xfrm>
+                      <a:off x="0" y="0"/>
+                      <a:ext cx="5734050" cy="1971675"/>
+                    </a:xfrm>
+                    <a:prstGeom prst="rect">
+                      <a:avLst/>
+                    </a:prstGeom>
+                    <a:noFill/>
+                    <a:ln>
+                      <a:noFill/>
+                    </a:ln>
+                  </pic:spPr>
+                </pic:pic>
+              </a:graphicData>
+            </a:graphic>
+          </wp:inline>
+        </w:drawing>
+      </w:r>
+    </w:p>
+    <w:p>
+      <w:pPr>
+        <w:rPr>
+          <w:rFonts w:ascii="Times" w:hAnsi="Times"/>
+          <w:sz w:val="8"/>
+        </w:rPr>
+      </w:pPr>
+    </w:p>
+    <w:p>
+      <w:pPr>
+        <w:jc w:val="center"/>
+        <w:rPr>
+          <w:rFonts w:ascii="Times" w:hAnsi="Times" w:cs="Times New Roman"/>
+          <w:b/>
+          <w:sz w:val="40"/>
+          <w:szCs w:val="40"/>
+        </w:rPr>
+      </w:pPr>
+      <w:r>
+        <w:rPr>
+          <w:rFonts w:ascii="Times" w:hAnsi="Times" w:cs="Times New Roman"/>
+          <w:b/>
+          <w:sz w:val="40"/>
+          <w:szCs w:val="40"/>
+        </w:rPr>
+        <w:t>COEN 6312</w:t>
+      </w:r>
+    </w:p>
+    <w:p>
+      <w:pPr>
+        <w:jc w:val="center"/>
+        <w:rPr>
+          <w:rFonts w:ascii="Times" w:hAnsi="Times" w:cs="Times New Roman"/>
+          <w:b/>
+          <w:sz w:val="40"/>
+          <w:szCs w:val="40"/>
+        </w:rPr>
+      </w:pPr>
+      <w:r>
+        <w:rPr>
+          <w:rFonts w:ascii="Times" w:hAnsi="Times" w:cs="Times New Roman"/>
+          <w:b/>
+          <w:sz w:val="40"/>
+          <w:szCs w:val="40"/>
+        </w:rPr>
+        <w:t>Model Driven Model Software Engineering</w:t>
+      </w:r>
+    </w:p>
+    <w:p>
+      <w:pPr>
+        <w:jc w:val="center"/>
+        <w:rPr>
+          <w:rFonts w:ascii="Times" w:hAnsi="Times" w:cs="Times New Roman"/>
+          <w:b/>
+          <w:sz w:val="40"/>
+          <w:szCs w:val="40"/>
+        </w:rPr>
+      </w:pPr>
+      <w:r>
+        <w:rPr>
+          <w:rFonts w:ascii="Times" w:hAnsi="Times" w:cs="Times New Roman"/>
+          <w:b/>
+          <w:sz w:val="40"/>
+          <w:szCs w:val="40"/>
+        </w:rPr>
+        <w:t>Winter 2016</w:t>
+      </w:r>
+    </w:p>
+    <w:p>
+      <w:pPr>
+        <w:jc w:val="center"/>
+        <w:rPr>
+          <w:rFonts w:ascii="Times" w:hAnsi="Times" w:cs="Times New Roman"/>
+          <w:sz w:val="40"/>
+          <w:szCs w:val="40"/>
+        </w:rPr>
+      </w:pPr>
+    </w:p>
+    <w:p>
+      <w:pPr>
+        <w:jc w:val="center"/>
+        <w:rPr>
+          <w:rFonts w:ascii="Times" w:hAnsi="Times" w:cs="Times New Roman"/>
+          <w:sz w:val="32"/>
+          <w:szCs w:val="32"/>
+        </w:rPr>
+      </w:pPr>
+      <w:r>
+        <w:rPr>
+          <w:rFonts w:ascii="Times" w:hAnsi="Times" w:cs="Times New Roman"/>
+          <w:bCs/>
+          <w:sz w:val="32"/>
+          <w:szCs w:val="32"/>
+        </w:rPr>
+        <w:t>(</w:t>
+      </w:r>
+      <w:r>
+        <w:rPr>
+          <w:rFonts w:ascii="Times" w:hAnsi="Times" w:cs="Times New Roman"/>
+          <w:sz w:val="32"/>
+          <w:szCs w:val="32"/>
+        </w:rPr>
+        <w:t xml:space="preserve">Deliverable </w:t>
+      </w:r>
+      <w:r>
+        <w:rPr>
+          <w:rFonts w:ascii="Times" w:hAnsi="Times" w:cs="Times New Roman"/>
+          <w:sz w:val="32"/>
+          <w:szCs w:val="32"/>
+        </w:rPr>
+        <w:t>4</w:t>
+      </w:r>
+      <w:r>
+        <w:rPr>
+          <w:rFonts w:ascii="Times" w:hAnsi="Times" w:cs="Times New Roman"/>
+          <w:sz w:val="32"/>
+          <w:szCs w:val="32"/>
+        </w:rPr>
+        <w:t>)</w:t>
+      </w:r>
+    </w:p>
+    <w:p>
+      <w:pPr>
+        <w:jc w:val="center"/>
+        <w:rPr>
+          <w:rFonts w:ascii="Times" w:hAnsi="Times" w:cs="Times New Roman"/>
+          <w:sz w:val="38"/>
+          <w:szCs w:val="38"/>
+        </w:rPr>
+      </w:pPr>
+    </w:p>
+    <w:p>
+      <w:pPr>
+        <w:jc w:val="center"/>
+        <w:rPr>
+          <w:rFonts w:ascii="Times" w:hAnsi="Times" w:cs="Times New Roman"/>
+          <w:b/>
+          <w:sz w:val="44"/>
+          <w:szCs w:val="44"/>
+        </w:rPr>
+      </w:pPr>
+      <w:r>
+        <w:rPr>
+          <w:rFonts w:ascii="Times" w:hAnsi="Times" w:cs="Times New Roman"/>
+          <w:b/>
+          <w:sz w:val="44"/>
+          <w:szCs w:val="44"/>
+        </w:rPr>
+        <w:t>Group Name: Neophytes</w:t>
+      </w:r>
+    </w:p>
+    <w:p>
+      <w:pPr>
+        <w:jc w:val="center"/>
+        <w:rPr>
+          <w:rFonts w:ascii="Times" w:hAnsi="Times" w:cs="Times New Roman"/>
+          <w:b/>
+          <w:sz w:val="44"/>
+          <w:szCs w:val="44"/>
+        </w:rPr>
+      </w:pPr>
+      <w:r>
+        <w:rPr>
+          <w:rFonts w:ascii="Times" w:hAnsi="Times" w:cs="Times New Roman"/>
+          <w:b/>
+          <w:sz w:val="44"/>
+          <w:szCs w:val="44"/>
+        </w:rPr>
+        <w:t>Project: Online Grocery System</w:t>
+      </w:r>
+    </w:p>
+    <w:p>
+      <w:pPr>
+        <w:jc w:val="center"/>
+        <w:rPr>
+          <w:rFonts w:ascii="Times" w:hAnsi="Times" w:cs="Times New Roman"/>
+          <w:sz w:val="32"/>
+          <w:szCs w:val="32"/>
+        </w:rPr>
+      </w:pPr>
+    </w:p>
+    <w:p>
+      <w:pPr>
+        <w:jc w:val="center"/>
+        <w:rPr>
+          <w:rFonts w:ascii="Times" w:hAnsi="Times" w:cs="Times New Roman"/>
+          <w:sz w:val="32"/>
+          <w:szCs w:val="32"/>
+        </w:rPr>
+      </w:pPr>
+      <w:r>
+        <w:rPr>
+          <w:rFonts w:ascii="Times" w:hAnsi="Times" w:cs="Times New Roman"/>
+          <w:sz w:val="32"/>
+          <w:szCs w:val="32"/>
+        </w:rPr>
+        <w:t>Sandeep Kumar (7172486)</w:t>
+      </w:r>
+    </w:p>
+    <w:p>
+      <w:pPr>
+        <w:jc w:val="center"/>
+        <w:rPr>
+          <w:rFonts w:ascii="Times" w:hAnsi="Times" w:cs="Times New Roman"/>
+          <w:sz w:val="32"/>
+          <w:szCs w:val="32"/>
+        </w:rPr>
+      </w:pPr>
+      <w:r>
+        <w:rPr>
+          <w:rFonts w:ascii="Times" w:hAnsi="Times" w:cs="Times New Roman"/>
+          <w:sz w:val="32"/>
+          <w:szCs w:val="32"/>
+        </w:rPr>
+        <w:t>Harmeet Singh (27193114)</w:t>
+      </w:r>
+    </w:p>
+    <w:p>
+      <w:pPr>
+        <w:jc w:val="center"/>
+        <w:rPr>
+          <w:rFonts w:ascii="Times" w:hAnsi="Times" w:cs="Times New Roman"/>
+          <w:sz w:val="32"/>
+          <w:szCs w:val="32"/>
+        </w:rPr>
+      </w:pPr>
+      <w:proofErr w:type="spellStart"/>
+      <w:r>
+        <w:rPr>
+          <w:rFonts w:ascii="Times" w:hAnsi="Times" w:cs="Times New Roman"/>
+          <w:sz w:val="32"/>
+          <w:szCs w:val="32"/>
+        </w:rPr>
+        <w:t>Shrijeet</w:t>
+      </w:r>
+      <w:proofErr w:type="spellEnd"/>
+      <w:r>
+        <w:rPr>
+          <w:rFonts w:ascii="Times" w:hAnsi="Times" w:cs="Times New Roman"/>
+          <w:sz w:val="32"/>
+          <w:szCs w:val="32"/>
+        </w:rPr>
+        <w:t xml:space="preserve"> </w:t>
+      </w:r>
+      <w:proofErr w:type="spellStart"/>
+      <w:r>
+        <w:rPr>
+          <w:rFonts w:ascii="Times" w:hAnsi="Times" w:cs="Times New Roman"/>
+          <w:sz w:val="32"/>
+          <w:szCs w:val="32"/>
+        </w:rPr>
+        <w:t>Kaduskar</w:t>
+      </w:r>
+      <w:proofErr w:type="spellEnd"/>
+      <w:r>
+        <w:rPr>
+          <w:rFonts w:ascii="Times" w:hAnsi="Times" w:cs="Times New Roman"/>
+          <w:sz w:val="32"/>
+          <w:szCs w:val="32"/>
+        </w:rPr>
+        <w:t xml:space="preserve"> (27391773)</w:t>
+      </w:r>
+    </w:p>
+    <w:p>
+      <w:pPr>
+        <w:jc w:val="center"/>
+        <w:rPr>
+          <w:rFonts w:ascii="Times" w:hAnsi="Times" w:cs="Times New Roman"/>
+          <w:sz w:val="32"/>
+          <w:szCs w:val="32"/>
+        </w:rPr>
+      </w:pPr>
+      <w:proofErr w:type="spellStart"/>
+      <w:r>
+        <w:rPr>
+          <w:rFonts w:ascii="Times" w:hAnsi="Times" w:cs="Times New Roman"/>
+          <w:sz w:val="32"/>
+          <w:szCs w:val="32"/>
+        </w:rPr>
+        <w:t>Ramandeep</w:t>
+      </w:r>
+      <w:proofErr w:type="spellEnd"/>
+      <w:r>
+        <w:rPr>
+          <w:rFonts w:ascii="Times" w:hAnsi="Times" w:cs="Times New Roman"/>
+          <w:sz w:val="32"/>
+          <w:szCs w:val="32"/>
+        </w:rPr>
+        <w:t xml:space="preserve"> Singh </w:t>
+      </w:r>
+      <w:proofErr w:type="spellStart"/>
+      <w:r>
+        <w:rPr>
+          <w:rFonts w:ascii="Times" w:hAnsi="Times" w:cs="Times New Roman"/>
+          <w:sz w:val="32"/>
+          <w:szCs w:val="32"/>
+        </w:rPr>
+        <w:t>Deogan</w:t>
+      </w:r>
+      <w:proofErr w:type="spellEnd"/>
+      <w:r>
+        <w:rPr>
+          <w:rFonts w:ascii="Times" w:hAnsi="Times" w:cs="Times New Roman"/>
+          <w:sz w:val="32"/>
+          <w:szCs w:val="32"/>
+        </w:rPr>
+        <w:t xml:space="preserve"> (27394675)</w:t>
+      </w:r>
+    </w:p>
+    <w:p>
+      <w:pPr>
+        <w:jc w:val="center"/>
+        <w:rPr>
+          <w:rFonts w:ascii="Times" w:hAnsi="Times" w:cs="Times New Roman"/>
+          <w:sz w:val="32"/>
+          <w:szCs w:val="32"/>
+        </w:rPr>
+      </w:pPr>
+      <w:proofErr w:type="spellStart"/>
+      <w:r>
+        <w:rPr>
+          <w:rFonts w:ascii="Times" w:hAnsi="Times" w:cs="Times New Roman"/>
+          <w:sz w:val="32"/>
+          <w:szCs w:val="32"/>
+        </w:rPr>
+        <w:t>Vikas</w:t>
+      </w:r>
+      <w:proofErr w:type="spellEnd"/>
+      <w:r>
+        <w:rPr>
+          <w:rFonts w:ascii="Times" w:hAnsi="Times" w:cs="Times New Roman"/>
+          <w:sz w:val="32"/>
+          <w:szCs w:val="32"/>
+        </w:rPr>
+        <w:t xml:space="preserve"> </w:t>
+      </w:r>
+      <w:proofErr w:type="spellStart"/>
+      <w:r>
+        <w:rPr>
+          <w:rFonts w:ascii="Times" w:hAnsi="Times" w:cs="Times New Roman"/>
+          <w:sz w:val="32"/>
+          <w:szCs w:val="32"/>
+        </w:rPr>
+        <w:t>Yadav</w:t>
+      </w:r>
+      <w:proofErr w:type="spellEnd"/>
+      <w:r>
+        <w:rPr>
+          <w:rFonts w:ascii="Times" w:hAnsi="Times" w:cs="Times New Roman"/>
+          <w:sz w:val="32"/>
+          <w:szCs w:val="32"/>
+        </w:rPr>
+        <w:t xml:space="preserve"> (27288700)</w:t>
+      </w:r>
+    </w:p>
+    <w:p>
+      <w:pPr>
+        <w:pStyle w:val="ListParagraph"/>
+        <w:rPr>
+          <w:b/>
+        </w:rPr>
+      </w:pPr>
+    </w:p>
+    <w:p>
+      <w:pPr>
+        <w:rPr>
+          <w:b/>
+        </w:rPr>
+      </w:pPr>
+      <w:r>
+        <w:rPr>
+          <w:b/>
+        </w:rPr>
+        <w:br w:type="page"/>
+      </w:r>
+    </w:p>
+    <w:p>
+      <w:pPr>
+        <w:pStyle w:val="ListParagraph"/>
+        <w:numPr>
+          <w:ilvl w:val="0"/>
+          <w:numId w:val="2"/>
+        </w:numPr>
+        <w:rPr>
+          <w:b/>
+        </w:rPr>
+      </w:pPr>
+      <w:r>
+        <w:rPr>
+          <w:b/>
+        </w:rPr>
+        <w:lastRenderedPageBreak/>
+        <w:t>Select at least three classes and prepare a detailed state diagram for each class.</w:t>
+      </w:r>
+    </w:p>
+    <w:p>
+      <w:pPr>
+        <w:rPr>
+          <w:b/>
+        </w:rPr>
+      </w:pPr>
+    </w:p>
+    <w:p>
+      <w:pPr>
+        <w:pStyle w:val="ListParagraph"/>
+        <w:numPr>
+          <w:ilvl w:val="0"/>
+          <w:numId w:val="1"/>
+        </w:numPr>
+      </w:pPr>
+      <w:r>
+        <w:t>State diagram for class Order</w:t>
+      </w:r>
+    </w:p>
+    <w:p>
+      <w:pPr>
+        <w:rPr>
+          <w:b/>
+        </w:rPr>
+      </w:pPr>
+    </w:p>
+    <w:p>
+      <w:pPr>
+        <w:rPr>
+          <w:b/>
+        </w:rPr>
+      </w:pPr>
+      <w:r>
+        <w:rPr>
+          <w:b/>
+          <w:noProof/>
+          <w:lang w:eastAsia="en-IN"/>
+        </w:rPr>
+        <w:drawing>
+          <wp:inline distT="0" distB="0" distL="0" distR="0">
+            <wp:extent cx="5731510" cy="3855047"/>
+            <wp:effectExtent l="0" t="0" r="2540" b="0"/>
+            <wp:docPr id="5" name="Picture 5" descr="C:\Users\harmeet\Desktop\imp doc\study\Model driven software engineering\order.png"/>
+            <wp:cNvGraphicFramePr>
+              <a:graphicFrameLocks xmlns:a="http://schemas.openxmlformats.org/drawingml/2006/main" noChangeAspect="1"/>
+            </wp:cNvGraphicFramePr>
+            <a:graphic xmlns:a="http://schemas.openxmlformats.org/drawingml/2006/main">
+              <a:graphicData uri="http://schemas.openxmlformats.org/drawingml/2006/picture">
+                <pic:pic xmlns:pic="http://schemas.openxmlformats.org/drawingml/2006/picture">
+                  <pic:nvPicPr>
+                    <pic:cNvPr id="0" name="Picture 3" descr="C:\Users\harmeet\Desktop\imp doc\study\Model driven software engineering\order.png"/>
+                    <pic:cNvPicPr>
+                      <a:picLocks noChangeAspect="1" noChangeArrowheads="1"/>
+                    </pic:cNvPicPr>
+                  </pic:nvPicPr>
+                  <pic:blipFill>
+                    <a:blip r:embed="rId7">
                       <a:extLst>
                         <a:ext uri="{28A0092B-C50C-407E-A947-70E740481C1C}">
                           <a14:useLocalDpi xmlns:a14="http://schemas.microsoft.com/office/drawing/2010/main" val="0"/>
@@ -145,12 +585,12 @@
         <w:rPr>
           <w:b/>
           <w:noProof/>
-          <w:lang w:val="en-US"/>
+          <w:lang w:eastAsia="en-IN"/>
         </w:rPr>
         <w:drawing>
           <wp:inline distT="0" distB="0" distL="0" distR="0" wp14:anchorId="340749F7" wp14:editId="16AD4DBE">
-            <wp:extent cx="5731510" cy="2488565"/>
-            <wp:effectExtent l="0" t="0" r="2540" b="6985"/>
+            <wp:extent cx="5731510" cy="3009900"/>
+            <wp:effectExtent l="0" t="0" r="2540" b="0"/>
             <wp:docPr id="1" name="Picture 1" descr="C:\Users\san_kuma\Downloads\shopping (2).png"/>
             <wp:cNvGraphicFramePr>
               <a:graphicFrameLocks xmlns:a="http://schemas.openxmlformats.org/drawingml/2006/main" noChangeAspect="1"/>
@@ -165,7 +605,7 @@
                     </pic:cNvPicPr>
                   </pic:nvPicPr>
                   <pic:blipFill>
-                    <a:blip r:embed="rId7">
+                    <a:blip r:embed="rId8">
                       <a:extLst>
                         <a:ext uri="{28A0092B-C50C-407E-A947-70E740481C1C}">
                           <a14:useLocalDpi xmlns:a14="http://schemas.microsoft.com/office/drawing/2010/main" val="0"/>
@@ -180,7 +620,7 @@
                   <pic:spPr bwMode="auto">
                     <a:xfrm>
                       <a:off x="0" y="0"/>
-                      <a:ext cx="5731510" cy="2488565"/>
+                      <a:ext cx="5731510" cy="3009900"/>
                     </a:xfrm>
                     <a:prstGeom prst="rect">
                       <a:avLst/>
@@ -220,7 +660,6 @@
         </w:numPr>
       </w:pPr>
       <w:r>
-        <w:lastRenderedPageBreak/>
         <w:t>State diagram for class Item</w:t>
       </w:r>
     </w:p>
@@ -241,7 +680,7 @@
         <w:rPr>
           <w:b/>
           <w:noProof/>
-          <w:lang w:val="en-US"/>
+          <w:lang w:eastAsia="en-IN"/>
         </w:rPr>
         <w:drawing>
           <wp:inline distT="0" distB="0" distL="0" distR="0">
@@ -261,7 +700,7 @@
                     </pic:cNvPicPr>
                   </pic:nvPicPr>
                   <pic:blipFill>
-                    <a:blip r:embed="rId8">
+                    <a:blip r:embed="rId9">
                       <a:extLst>
                         <a:ext uri="{28A0092B-C50C-407E-A947-70E740481C1C}">
                           <a14:useLocalDpi xmlns:a14="http://schemas.microsoft.com/office/drawing/2010/main" val="0"/>
@@ -481,7 +920,13 @@
         <w:ind w:firstLine="720"/>
       </w:pPr>
       <w:r>
-        <w:t xml:space="preserve">Public </w:t>
+        <w:lastRenderedPageBreak/>
+        <w:t>Pu</w:t>
+      </w:r>
+      <w:bookmarkStart w:id="0" w:name="_GoBack"/>
+      <w:bookmarkEnd w:id="0"/>
+      <w:r>
+        <w:t xml:space="preserve">blic </w:t>
       </w:r>
       <w:proofErr w:type="spellStart"/>
       <w:r>
@@ -529,7 +974,6 @@
     </w:p>
     <w:p>
       <w:r>
-        <w:lastRenderedPageBreak/>
         <w:tab/>
         <w:t xml:space="preserve">Public </w:t>
       </w:r>
@@ -938,8 +1382,6 @@
     </w:p>
     <w:p/>
     <w:p/>
-    <w:p/>
-    <w:p/>
     <w:p>
       <w:pPr>
         <w:pStyle w:val="ListParagraph"/>
@@ -1145,8 +1587,6 @@
           <w:b/>
         </w:rPr>
       </w:pPr>
-      <w:bookmarkStart w:id="0" w:name="_GoBack"/>
-      <w:bookmarkEnd w:id="0"/>
       <w:r>
         <w:rPr>
           <w:b/>
@@ -1175,19 +1615,7 @@
         </w:numPr>
       </w:pPr>
       <w:r>
-        <w:t>Action Language for Foundational UML (Alf)</w:t>
-      </w:r>
-      <w:r>
-        <w:t xml:space="preserve">, </w:t>
-      </w:r>
-      <w:r>
-        <w:t>Concrete Syntax for a UML Action Language</w:t>
-      </w:r>
-      <w:r>
-        <w:t xml:space="preserve">, </w:t>
-      </w:r>
-      <w:r>
-        <w:t>Version 1.0.1</w:t>
+        <w:t>Action Language for Foundational UML (Alf), Concrete Syntax for a UML Action Language, Version 1.0.1</w:t>
       </w:r>
     </w:p>
     <w:p>
@@ -1250,7 +1678,7 @@
 
 <file path=word/numbering.xml><?xml version="1.0" encoding="utf-8"?>
 <w:numbering xmlns:wpc="http://schemas.microsoft.com/office/word/2010/wordprocessingCanvas" xmlns:mc="http://schemas.openxmlformats.org/markup-compatibility/2006" xmlns:o="urn:schemas-microsoft-com:office:office" xmlns:r="http://schemas.openxmlformats.org/officeDocument/2006/relationships" xmlns:m="http://schemas.openxmlformats.org/officeDocument/2006/math" xmlns:v="urn:schemas-microsoft-com:vml" xmlns:wp14="http://schemas.microsoft.com/office/word/2010/wordprocessingDrawing" xmlns:wp="http://schemas.openxmlformats.org/drawingml/2006/wordprocessingDrawing" xmlns:w10="urn:schemas-microsoft-com:office:word" xmlns:w="http://schemas.openxmlformats.org/wordprocessingml/2006/main" xmlns:w14="http://schemas.microsoft.com/office/word/2010/wordml" xmlns:w15="http://schemas.microsoft.com/office/word/2012/wordml" xmlns:wpg="http://schemas.microsoft.com/office/word/2010/wordprocessingGroup" xmlns:wpi="http://schemas.microsoft.com/office/word/2010/wordprocessingInk" xmlns:wne="http://schemas.microsoft.com/office/word/2006/wordml" xmlns:wps="http://schemas.microsoft.com/office/word/2010/wordprocessingShape" mc:Ignorable="w14 w15 wp14">
-  <w:abstractNum w:abstractNumId="0" w15:restartNumberingAfterBreak="0">
+  <w:abstractNum w:abstractNumId="0">
     <w:nsid w:val="0E1C0A45"/>
     <w:multiLevelType w:val="hybridMultilevel"/>
     <w:tmpl w:val="4EEE8082"/>
@@ -1339,7 +1767,7 @@
       </w:pPr>
     </w:lvl>
   </w:abstractNum>
-  <w:abstractNum w:abstractNumId="1" w15:restartNumberingAfterBreak="0">
+  <w:abstractNum w:abstractNumId="1">
     <w:nsid w:val="1C175381"/>
     <w:multiLevelType w:val="hybridMultilevel"/>
     <w:tmpl w:val="4EEE8082"/>
@@ -1428,7 +1856,7 @@
       </w:pPr>
     </w:lvl>
   </w:abstractNum>
-  <w:abstractNum w:abstractNumId="2" w15:restartNumberingAfterBreak="0">
+  <w:abstractNum w:abstractNumId="2">
     <w:nsid w:val="2111447B"/>
     <w:multiLevelType w:val="hybridMultilevel"/>
     <w:tmpl w:val="4EEE8082"/>
@@ -1517,7 +1945,7 @@
       </w:pPr>
     </w:lvl>
   </w:abstractNum>
-  <w:abstractNum w:abstractNumId="3" w15:restartNumberingAfterBreak="0">
+  <w:abstractNum w:abstractNumId="3">
     <w:nsid w:val="3E087F1F"/>
     <w:multiLevelType w:val="hybridMultilevel"/>
     <w:tmpl w:val="BF1AF440"/>
@@ -1606,7 +2034,7 @@
       </w:pPr>
     </w:lvl>
   </w:abstractNum>
-  <w:abstractNum w:abstractNumId="4" w15:restartNumberingAfterBreak="0">
+  <w:abstractNum w:abstractNumId="4">
     <w:nsid w:val="56D56128"/>
     <w:multiLevelType w:val="hybridMultilevel"/>
     <w:tmpl w:val="B0B469C0"/>
@@ -1719,7 +2147,7 @@
       </w:rPr>
     </w:lvl>
   </w:abstractNum>
-  <w:abstractNum w:abstractNumId="5" w15:restartNumberingAfterBreak="0">
+  <w:abstractNum w:abstractNumId="5">
     <w:nsid w:val="6E2A1834"/>
     <w:multiLevelType w:val="hybridMultilevel"/>
     <w:tmpl w:val="89A029F8"/>
@@ -2541,7 +2969,7 @@
 </file>
 
 <file path=customXml/itemProps1.xml><?xml version="1.0" encoding="utf-8"?>
-<ds:datastoreItem xmlns:ds="http://schemas.openxmlformats.org/officeDocument/2006/customXml" ds:itemID="{0C26EB38-160B-47F4-976D-BB40CC5CCD04}">
+<ds:datastoreItem xmlns:ds="http://schemas.openxmlformats.org/officeDocument/2006/customXml" ds:itemID="{CCE26FA5-C2DA-48B9-9D60-28E5F4F8DB59}">
   <ds:schemaRefs>
     <ds:schemaRef ds:uri="http://schemas.openxmlformats.org/officeDocument/2006/bibliography"/>
   </ds:schemaRefs>

</xml_diff>